<commit_message>
Modifiche, aggiunta img tabella
</commit_message>
<xml_diff>
--- a/relazione.docx
+++ b/relazione.docx
@@ -4,19 +4,12 @@
   <w:body>
     <w:p>
       <w:pPr>
-        <w:rPr>
-          <w:rFonts w:ascii="Times New Roman" w:hAnsi="Times New Roman" w:cs="Times New Roman"/>
-          <w:sz w:val="24"/>
-          <w:szCs w:val="24"/>
-        </w:rPr>
-      </w:pPr>
-      <w:proofErr w:type="spellStart"/>
-      <w:r>
-        <w:rPr>
-          <w:rFonts w:ascii="Times New Roman" w:hAnsi="Times New Roman" w:cs="Times New Roman"/>
-          <w:sz w:val="24"/>
-          <w:szCs w:val="24"/>
-        </w:rPr>
+        <w:pStyle w:val="Titolo"/>
+      </w:pPr>
+      <w:bookmarkStart w:id="0" w:name="_GoBack"/>
+      <w:bookmarkEnd w:id="0"/>
+      <w:proofErr w:type="spellStart"/>
+      <w:r>
         <w:t>Abstract</w:t>
       </w:r>
       <w:proofErr w:type="spellEnd"/>
@@ -221,27 +214,9 @@
     </w:p>
     <w:p>
       <w:pPr>
-        <w:rPr>
-          <w:rFonts w:ascii="Times New Roman" w:hAnsi="Times New Roman" w:cs="Times New Roman"/>
-          <w:sz w:val="24"/>
-          <w:szCs w:val="24"/>
-        </w:rPr>
-      </w:pPr>
-    </w:p>
-    <w:p>
-      <w:pPr>
-        <w:rPr>
-          <w:rFonts w:ascii="Times New Roman" w:hAnsi="Times New Roman" w:cs="Times New Roman"/>
-          <w:sz w:val="24"/>
-          <w:szCs w:val="24"/>
-        </w:rPr>
-      </w:pPr>
-      <w:r>
-        <w:rPr>
-          <w:rFonts w:ascii="Times New Roman" w:hAnsi="Times New Roman" w:cs="Times New Roman"/>
-          <w:sz w:val="24"/>
-          <w:szCs w:val="24"/>
-        </w:rPr>
+        <w:pStyle w:val="Titolo"/>
+      </w:pPr>
+      <w:r>
         <w:t>Introduzione</w:t>
       </w:r>
     </w:p>
@@ -467,31 +442,114 @@
     <w:p>
       <w:pPr>
         <w:contextualSpacing/>
+        <w:jc w:val="center"/>
+        <w:rPr>
+          <w:rFonts w:ascii="Times New Roman" w:hAnsi="Times New Roman" w:cs="Times New Roman"/>
+          <w:sz w:val="24"/>
+          <w:szCs w:val="24"/>
+        </w:rPr>
+      </w:pPr>
+      <w:r>
+        <w:rPr>
+          <w:noProof/>
+          <w:lang w:eastAsia="it-IT"/>
+        </w:rPr>
+        <w:drawing>
+          <wp:inline distT="0" distB="0" distL="0" distR="0" wp14:anchorId="4C06BCFC" wp14:editId="398CE86A">
+            <wp:extent cx="5562600" cy="895350"/>
+            <wp:effectExtent l="0" t="0" r="0" b="0"/>
+            <wp:docPr id="1" name="Immagine 1"/>
+            <wp:cNvGraphicFramePr>
+              <a:graphicFrameLocks xmlns:a="http://schemas.openxmlformats.org/drawingml/2006/main" noChangeAspect="1"/>
+            </wp:cNvGraphicFramePr>
+            <a:graphic xmlns:a="http://schemas.openxmlformats.org/drawingml/2006/main">
+              <a:graphicData uri="http://schemas.openxmlformats.org/drawingml/2006/picture">
+                <pic:pic xmlns:pic="http://schemas.openxmlformats.org/drawingml/2006/picture">
+                  <pic:nvPicPr>
+                    <pic:cNvPr id="0" name=""/>
+                    <pic:cNvPicPr/>
+                  </pic:nvPicPr>
+                  <pic:blipFill>
+                    <a:blip r:embed="rId5"/>
+                    <a:stretch>
+                      <a:fillRect/>
+                    </a:stretch>
+                  </pic:blipFill>
+                  <pic:spPr>
+                    <a:xfrm>
+                      <a:off x="0" y="0"/>
+                      <a:ext cx="5562600" cy="895350"/>
+                    </a:xfrm>
+                    <a:prstGeom prst="rect">
+                      <a:avLst/>
+                    </a:prstGeom>
+                  </pic:spPr>
+                </pic:pic>
+              </a:graphicData>
+            </a:graphic>
+          </wp:inline>
+        </w:drawing>
+      </w:r>
+    </w:p>
+    <w:p>
+      <w:pPr>
+        <w:contextualSpacing/>
+        <w:jc w:val="center"/>
+        <w:rPr>
+          <w:rFonts w:ascii="Times New Roman" w:hAnsi="Times New Roman" w:cs="Times New Roman"/>
+          <w:sz w:val="24"/>
+          <w:szCs w:val="24"/>
+        </w:rPr>
+      </w:pPr>
+    </w:p>
+    <w:p>
+      <w:pPr>
+        <w:contextualSpacing/>
         <w:jc w:val="both"/>
         <w:rPr>
           <w:rFonts w:ascii="Times New Roman" w:hAnsi="Times New Roman" w:cs="Times New Roman"/>
-          <w:sz w:val="24"/>
-          <w:szCs w:val="24"/>
-        </w:rPr>
-      </w:pPr>
-      <w:r>
-        <w:rPr>
-          <w:rFonts w:ascii="Times New Roman" w:hAnsi="Times New Roman" w:cs="Times New Roman"/>
-          <w:sz w:val="24"/>
-          <w:szCs w:val="24"/>
-        </w:rPr>
-        <w:t xml:space="preserve">* immagine * </w:t>
-      </w:r>
-    </w:p>
-    <w:p>
-      <w:pPr>
-        <w:rPr>
-          <w:rFonts w:ascii="Times New Roman" w:hAnsi="Times New Roman" w:cs="Times New Roman"/>
-          <w:sz w:val="24"/>
-          <w:szCs w:val="24"/>
-          <w:u w:val="single"/>
-        </w:rPr>
-      </w:pPr>
+          <w:b/>
+          <w:sz w:val="24"/>
+          <w:szCs w:val="24"/>
+        </w:rPr>
+      </w:pPr>
+      <w:r>
+        <w:rPr>
+          <w:rFonts w:ascii="Times New Roman" w:hAnsi="Times New Roman" w:cs="Times New Roman"/>
+          <w:b/>
+          <w:sz w:val="24"/>
+          <w:szCs w:val="24"/>
+        </w:rPr>
+        <w:t xml:space="preserve">Strong </w:t>
+      </w:r>
+      <w:proofErr w:type="spellStart"/>
+      <w:r>
+        <w:rPr>
+          <w:rFonts w:ascii="Times New Roman" w:hAnsi="Times New Roman" w:cs="Times New Roman"/>
+          <w:b/>
+          <w:sz w:val="24"/>
+          <w:szCs w:val="24"/>
+        </w:rPr>
+        <w:t>consistency</w:t>
+      </w:r>
+      <w:proofErr w:type="spellEnd"/>
+      <w:r>
+        <w:rPr>
+          <w:rFonts w:ascii="Times New Roman" w:hAnsi="Times New Roman" w:cs="Times New Roman"/>
+          <w:b/>
+          <w:sz w:val="24"/>
+          <w:szCs w:val="24"/>
+        </w:rPr>
+        <w:t xml:space="preserve">. </w:t>
+      </w:r>
+      <w:r>
+        <w:rPr>
+          <w:rFonts w:ascii="Times New Roman" w:hAnsi="Times New Roman" w:cs="Times New Roman"/>
+          <w:sz w:val="24"/>
+          <w:szCs w:val="24"/>
+        </w:rPr>
+        <w:t xml:space="preserve"> La garanzia più alta che possiamo raggiungere fornisce ad ogni client che effettua operazioni di lettura sempre l’ultimo valore aggiornato. Per implementare tale livello, è necessario un alto livello di sincronizzazione tra i vari nodi, che per essere raggiunto esige attese, causando un calo delle performance e la partecipazione attiva di tutti i nodi. In riferimento all’esempio, è possibile che ci venga ritornato unicamente il punteggio 2-5.</w:t>
+      </w:r>
     </w:p>
     <w:p>
       <w:pPr>
@@ -503,6 +561,18 @@
           <w:szCs w:val="24"/>
         </w:rPr>
       </w:pPr>
+    </w:p>
+    <w:p>
+      <w:pPr>
+        <w:contextualSpacing/>
+        <w:jc w:val="both"/>
+        <w:rPr>
+          <w:rFonts w:ascii="Times New Roman" w:hAnsi="Times New Roman" w:cs="Times New Roman"/>
+          <w:sz w:val="24"/>
+          <w:szCs w:val="24"/>
+        </w:rPr>
+      </w:pPr>
+      <w:proofErr w:type="spellStart"/>
       <w:r>
         <w:rPr>
           <w:rFonts w:ascii="Times New Roman" w:hAnsi="Times New Roman" w:cs="Times New Roman"/>
@@ -510,9 +580,9 @@
           <w:sz w:val="24"/>
           <w:szCs w:val="24"/>
         </w:rPr>
-        <w:t xml:space="preserve">Strong </w:t>
-      </w:r>
-      <w:proofErr w:type="spellStart"/>
+        <w:t>Eventual</w:t>
+      </w:r>
+      <w:proofErr w:type="spellEnd"/>
       <w:r>
         <w:rPr>
           <w:rFonts w:ascii="Times New Roman" w:hAnsi="Times New Roman" w:cs="Times New Roman"/>
@@ -520,135 +590,76 @@
           <w:sz w:val="24"/>
           <w:szCs w:val="24"/>
         </w:rPr>
+        <w:t xml:space="preserve"> </w:t>
+      </w:r>
+      <w:proofErr w:type="spellStart"/>
+      <w:r>
+        <w:rPr>
+          <w:rFonts w:ascii="Times New Roman" w:hAnsi="Times New Roman" w:cs="Times New Roman"/>
+          <w:b/>
+          <w:sz w:val="24"/>
+          <w:szCs w:val="24"/>
+        </w:rPr>
+        <w:t>Consistency</w:t>
+      </w:r>
+      <w:proofErr w:type="spellEnd"/>
+      <w:r>
+        <w:rPr>
+          <w:rFonts w:ascii="Times New Roman" w:hAnsi="Times New Roman" w:cs="Times New Roman"/>
+          <w:b/>
+          <w:sz w:val="24"/>
+          <w:szCs w:val="24"/>
+        </w:rPr>
+        <w:t>.</w:t>
+      </w:r>
+      <w:r>
+        <w:rPr>
+          <w:rFonts w:ascii="Times New Roman" w:hAnsi="Times New Roman" w:cs="Times New Roman"/>
+          <w:b/>
+          <w:sz w:val="24"/>
+          <w:szCs w:val="24"/>
+        </w:rPr>
+        <w:t xml:space="preserve">  </w:t>
+      </w:r>
+      <w:r>
+        <w:rPr>
+          <w:rFonts w:ascii="Times New Roman" w:hAnsi="Times New Roman" w:cs="Times New Roman"/>
+          <w:sz w:val="24"/>
+          <w:szCs w:val="24"/>
+        </w:rPr>
+        <w:t>Formalmente l’</w:t>
+      </w:r>
+      <w:proofErr w:type="spellStart"/>
+      <w:r>
+        <w:rPr>
+          <w:rFonts w:ascii="Times New Roman" w:hAnsi="Times New Roman" w:cs="Times New Roman"/>
+          <w:sz w:val="24"/>
+          <w:szCs w:val="24"/>
+        </w:rPr>
+        <w:t>eventual</w:t>
+      </w:r>
+      <w:proofErr w:type="spellEnd"/>
+      <w:r>
+        <w:rPr>
+          <w:rFonts w:ascii="Times New Roman" w:hAnsi="Times New Roman" w:cs="Times New Roman"/>
+          <w:sz w:val="24"/>
+          <w:szCs w:val="24"/>
+        </w:rPr>
+        <w:t xml:space="preserve"> </w:t>
+      </w:r>
+      <w:proofErr w:type="spellStart"/>
+      <w:r>
+        <w:rPr>
+          <w:rFonts w:ascii="Times New Roman" w:hAnsi="Times New Roman" w:cs="Times New Roman"/>
+          <w:sz w:val="24"/>
+          <w:szCs w:val="24"/>
+        </w:rPr>
         <w:t>consistency</w:t>
       </w:r>
       <w:proofErr w:type="spellEnd"/>
       <w:r>
         <w:rPr>
           <w:rFonts w:ascii="Times New Roman" w:hAnsi="Times New Roman" w:cs="Times New Roman"/>
-          <w:b/>
-          <w:sz w:val="24"/>
-          <w:szCs w:val="24"/>
-        </w:rPr>
-        <w:t xml:space="preserve">. </w:t>
-      </w:r>
-      <w:r>
-        <w:rPr>
-          <w:rFonts w:ascii="Times New Roman" w:hAnsi="Times New Roman" w:cs="Times New Roman"/>
-          <w:sz w:val="24"/>
-          <w:szCs w:val="24"/>
-        </w:rPr>
-        <w:t xml:space="preserve"> La garanzia più alta che possiamo raggiungere fornisce ad ogni client che effettua operazioni di lettura sempre l’ultimo valore aggiornato. Per implementare tale livello, è necessario un alto livello di sincronizzazione tra i vari nodi, che per essere raggiunto esige attese, causando un calo delle performance e la partecipazione attiva di tutti i nodi. In riferimento all’esempio, è possibile che ci venga ritornato unicamente il punteggio 2-5.</w:t>
-      </w:r>
-    </w:p>
-    <w:p>
-      <w:pPr>
-        <w:contextualSpacing/>
-        <w:rPr>
-          <w:rFonts w:ascii="Times New Roman" w:hAnsi="Times New Roman" w:cs="Times New Roman"/>
-          <w:b/>
-          <w:sz w:val="24"/>
-          <w:szCs w:val="24"/>
-        </w:rPr>
-      </w:pPr>
-    </w:p>
-    <w:p>
-      <w:pPr>
-        <w:contextualSpacing/>
-        <w:rPr>
-          <w:rFonts w:ascii="Times New Roman" w:hAnsi="Times New Roman" w:cs="Times New Roman"/>
-          <w:sz w:val="24"/>
-          <w:szCs w:val="24"/>
-        </w:rPr>
-      </w:pPr>
-      <w:proofErr w:type="spellStart"/>
-      <w:r>
-        <w:rPr>
-          <w:rFonts w:ascii="Times New Roman" w:hAnsi="Times New Roman" w:cs="Times New Roman"/>
-          <w:b/>
-          <w:sz w:val="24"/>
-          <w:szCs w:val="24"/>
-        </w:rPr>
-        <w:t>Eventual</w:t>
-      </w:r>
-      <w:proofErr w:type="spellEnd"/>
-      <w:r>
-        <w:rPr>
-          <w:rFonts w:ascii="Times New Roman" w:hAnsi="Times New Roman" w:cs="Times New Roman"/>
-          <w:b/>
-          <w:sz w:val="24"/>
-          <w:szCs w:val="24"/>
-        </w:rPr>
-        <w:t xml:space="preserve"> </w:t>
-      </w:r>
-      <w:proofErr w:type="spellStart"/>
-      <w:r>
-        <w:rPr>
-          <w:rFonts w:ascii="Times New Roman" w:hAnsi="Times New Roman" w:cs="Times New Roman"/>
-          <w:b/>
-          <w:sz w:val="24"/>
-          <w:szCs w:val="24"/>
-        </w:rPr>
-        <w:t>Consistency</w:t>
-      </w:r>
-      <w:proofErr w:type="spellEnd"/>
-      <w:r>
-        <w:rPr>
-          <w:rFonts w:ascii="Times New Roman" w:hAnsi="Times New Roman" w:cs="Times New Roman"/>
-          <w:b/>
-          <w:sz w:val="24"/>
-          <w:szCs w:val="24"/>
-        </w:rPr>
-        <w:t>.</w:t>
-      </w:r>
-      <w:r>
-        <w:rPr>
-          <w:rFonts w:ascii="Times New Roman" w:hAnsi="Times New Roman" w:cs="Times New Roman"/>
-          <w:b/>
-          <w:sz w:val="24"/>
-          <w:szCs w:val="24"/>
-        </w:rPr>
-        <w:t xml:space="preserve">  </w:t>
-      </w:r>
-      <w:r>
-        <w:rPr>
-          <w:rFonts w:ascii="Times New Roman" w:hAnsi="Times New Roman" w:cs="Times New Roman"/>
-          <w:sz w:val="24"/>
-          <w:szCs w:val="24"/>
-        </w:rPr>
-        <w:t>Formalmente l’</w:t>
-      </w:r>
-      <w:proofErr w:type="spellStart"/>
-      <w:r>
-        <w:rPr>
-          <w:rFonts w:ascii="Times New Roman" w:hAnsi="Times New Roman" w:cs="Times New Roman"/>
-          <w:sz w:val="24"/>
-          <w:szCs w:val="24"/>
-        </w:rPr>
-        <w:t>eventual</w:t>
-      </w:r>
-      <w:proofErr w:type="spellEnd"/>
-      <w:r>
-        <w:rPr>
-          <w:rFonts w:ascii="Times New Roman" w:hAnsi="Times New Roman" w:cs="Times New Roman"/>
-          <w:sz w:val="24"/>
-          <w:szCs w:val="24"/>
-        </w:rPr>
-        <w:t xml:space="preserve"> </w:t>
-      </w:r>
-      <w:proofErr w:type="spellStart"/>
-      <w:r>
-        <w:rPr>
-          <w:rFonts w:ascii="Times New Roman" w:hAnsi="Times New Roman" w:cs="Times New Roman"/>
-          <w:sz w:val="24"/>
-          <w:szCs w:val="24"/>
-        </w:rPr>
-        <w:t>consistency</w:t>
-      </w:r>
-      <w:proofErr w:type="spellEnd"/>
-      <w:r>
-        <w:rPr>
-          <w:rFonts w:ascii="Times New Roman" w:hAnsi="Times New Roman" w:cs="Times New Roman"/>
           <w:sz w:val="24"/>
           <w:szCs w:val="24"/>
         </w:rPr>
@@ -670,8 +681,6 @@
         </w:rPr>
         <w:t xml:space="preserve"> eventualmente tutti gli accessi a quell’oggetto ritorneranno l’ultimo valore aggiornato.</w:t>
       </w:r>
-      <w:bookmarkStart w:id="0" w:name="_GoBack"/>
-      <w:bookmarkEnd w:id="0"/>
     </w:p>
     <w:p>
       <w:pPr>
@@ -932,6 +941,75 @@
     <w:semiHidden/>
     <w:unhideWhenUsed/>
   </w:style>
+  <w:style w:type="paragraph" w:styleId="Titolo">
+    <w:name w:val="Title"/>
+    <w:basedOn w:val="Normale"/>
+    <w:next w:val="Normale"/>
+    <w:link w:val="TitoloCarattere"/>
+    <w:uiPriority w:val="10"/>
+    <w:qFormat/>
+    <w:rsid w:val="008A34BD"/>
+    <w:pPr>
+      <w:pBdr>
+        <w:bottom w:val="single" w:sz="8" w:space="4" w:color="4F81BD" w:themeColor="accent1"/>
+      </w:pBdr>
+      <w:spacing w:after="300" w:line="240" w:lineRule="auto"/>
+      <w:contextualSpacing/>
+    </w:pPr>
+    <w:rPr>
+      <w:rFonts w:asciiTheme="majorHAnsi" w:eastAsiaTheme="majorEastAsia" w:hAnsiTheme="majorHAnsi" w:cstheme="majorBidi"/>
+      <w:color w:val="17365D" w:themeColor="text2" w:themeShade="BF"/>
+      <w:spacing w:val="5"/>
+      <w:kern w:val="28"/>
+      <w:sz w:val="52"/>
+      <w:szCs w:val="52"/>
+    </w:rPr>
+  </w:style>
+  <w:style w:type="character" w:customStyle="1" w:styleId="TitoloCarattere">
+    <w:name w:val="Titolo Carattere"/>
+    <w:basedOn w:val="Carpredefinitoparagrafo"/>
+    <w:link w:val="Titolo"/>
+    <w:uiPriority w:val="10"/>
+    <w:rsid w:val="008A34BD"/>
+    <w:rPr>
+      <w:rFonts w:asciiTheme="majorHAnsi" w:eastAsiaTheme="majorEastAsia" w:hAnsiTheme="majorHAnsi" w:cstheme="majorBidi"/>
+      <w:color w:val="17365D" w:themeColor="text2" w:themeShade="BF"/>
+      <w:spacing w:val="5"/>
+      <w:kern w:val="28"/>
+      <w:sz w:val="52"/>
+      <w:szCs w:val="52"/>
+    </w:rPr>
+  </w:style>
+  <w:style w:type="paragraph" w:styleId="Testofumetto">
+    <w:name w:val="Balloon Text"/>
+    <w:basedOn w:val="Normale"/>
+    <w:link w:val="TestofumettoCarattere"/>
+    <w:uiPriority w:val="99"/>
+    <w:semiHidden/>
+    <w:unhideWhenUsed/>
+    <w:rsid w:val="00FA6D09"/>
+    <w:pPr>
+      <w:spacing w:after="0" w:line="240" w:lineRule="auto"/>
+    </w:pPr>
+    <w:rPr>
+      <w:rFonts w:ascii="Tahoma" w:hAnsi="Tahoma" w:cs="Tahoma"/>
+      <w:sz w:val="16"/>
+      <w:szCs w:val="16"/>
+    </w:rPr>
+  </w:style>
+  <w:style w:type="character" w:customStyle="1" w:styleId="TestofumettoCarattere">
+    <w:name w:val="Testo fumetto Carattere"/>
+    <w:basedOn w:val="Carpredefinitoparagrafo"/>
+    <w:link w:val="Testofumetto"/>
+    <w:uiPriority w:val="99"/>
+    <w:semiHidden/>
+    <w:rsid w:val="00FA6D09"/>
+    <w:rPr>
+      <w:rFonts w:ascii="Tahoma" w:hAnsi="Tahoma" w:cs="Tahoma"/>
+      <w:sz w:val="16"/>
+      <w:szCs w:val="16"/>
+    </w:rPr>
+  </w:style>
 </w:styles>
 </file>
 
@@ -1121,6 +1199,75 @@
     <w:uiPriority w:val="99"/>
     <w:semiHidden/>
     <w:unhideWhenUsed/>
+  </w:style>
+  <w:style w:type="paragraph" w:styleId="Titolo">
+    <w:name w:val="Title"/>
+    <w:basedOn w:val="Normale"/>
+    <w:next w:val="Normale"/>
+    <w:link w:val="TitoloCarattere"/>
+    <w:uiPriority w:val="10"/>
+    <w:qFormat/>
+    <w:rsid w:val="008A34BD"/>
+    <w:pPr>
+      <w:pBdr>
+        <w:bottom w:val="single" w:sz="8" w:space="4" w:color="4F81BD" w:themeColor="accent1"/>
+      </w:pBdr>
+      <w:spacing w:after="300" w:line="240" w:lineRule="auto"/>
+      <w:contextualSpacing/>
+    </w:pPr>
+    <w:rPr>
+      <w:rFonts w:asciiTheme="majorHAnsi" w:eastAsiaTheme="majorEastAsia" w:hAnsiTheme="majorHAnsi" w:cstheme="majorBidi"/>
+      <w:color w:val="17365D" w:themeColor="text2" w:themeShade="BF"/>
+      <w:spacing w:val="5"/>
+      <w:kern w:val="28"/>
+      <w:sz w:val="52"/>
+      <w:szCs w:val="52"/>
+    </w:rPr>
+  </w:style>
+  <w:style w:type="character" w:customStyle="1" w:styleId="TitoloCarattere">
+    <w:name w:val="Titolo Carattere"/>
+    <w:basedOn w:val="Carpredefinitoparagrafo"/>
+    <w:link w:val="Titolo"/>
+    <w:uiPriority w:val="10"/>
+    <w:rsid w:val="008A34BD"/>
+    <w:rPr>
+      <w:rFonts w:asciiTheme="majorHAnsi" w:eastAsiaTheme="majorEastAsia" w:hAnsiTheme="majorHAnsi" w:cstheme="majorBidi"/>
+      <w:color w:val="17365D" w:themeColor="text2" w:themeShade="BF"/>
+      <w:spacing w:val="5"/>
+      <w:kern w:val="28"/>
+      <w:sz w:val="52"/>
+      <w:szCs w:val="52"/>
+    </w:rPr>
+  </w:style>
+  <w:style w:type="paragraph" w:styleId="Testofumetto">
+    <w:name w:val="Balloon Text"/>
+    <w:basedOn w:val="Normale"/>
+    <w:link w:val="TestofumettoCarattere"/>
+    <w:uiPriority w:val="99"/>
+    <w:semiHidden/>
+    <w:unhideWhenUsed/>
+    <w:rsid w:val="00FA6D09"/>
+    <w:pPr>
+      <w:spacing w:after="0" w:line="240" w:lineRule="auto"/>
+    </w:pPr>
+    <w:rPr>
+      <w:rFonts w:ascii="Tahoma" w:hAnsi="Tahoma" w:cs="Tahoma"/>
+      <w:sz w:val="16"/>
+      <w:szCs w:val="16"/>
+    </w:rPr>
+  </w:style>
+  <w:style w:type="character" w:customStyle="1" w:styleId="TestofumettoCarattere">
+    <w:name w:val="Testo fumetto Carattere"/>
+    <w:basedOn w:val="Carpredefinitoparagrafo"/>
+    <w:link w:val="Testofumetto"/>
+    <w:uiPriority w:val="99"/>
+    <w:semiHidden/>
+    <w:rsid w:val="00FA6D09"/>
+    <w:rPr>
+      <w:rFonts w:ascii="Tahoma" w:hAnsi="Tahoma" w:cs="Tahoma"/>
+      <w:sz w:val="16"/>
+      <w:szCs w:val="16"/>
+    </w:rPr>
   </w:style>
 </w:styles>
 </file>

</xml_diff>